<commit_message>
SIPO ver 2 added
</commit_message>
<xml_diff>
--- a/DD.docx
+++ b/DD.docx
@@ -77,6 +77,7 @@
         <w:rPr>
           <w:b/>
           <w:bCs/>
+          <w:noProof/>
         </w:rPr>
         <w:lastRenderedPageBreak/>
         <w:drawing>
@@ -384,7 +385,15 @@
     </w:p>
     <w:p>
       <w:r>
-        <w:t>If everything is good it will ask to create a symbol of the Design (only for new cellview-if not symbol already created).</w:t>
+        <w:t xml:space="preserve">If everything is good it will ask to create a symbol of the Design (only for new </w:t>
+      </w:r>
+      <w:proofErr w:type="spellStart"/>
+      <w:r>
+        <w:t>cellview</w:t>
+      </w:r>
+      <w:proofErr w:type="spellEnd"/>
+      <w:r>
+        <w:t>-if not symbol already created).</w:t>
       </w:r>
     </w:p>
     <w:p>
@@ -527,7 +536,15 @@
         <w:t xml:space="preserve"> Verification can be formal or functional. </w:t>
       </w:r>
       <w:r>
-        <w:t>Advance formal verification can be done with Cadence JasperGold which is not available. Basic verification can be done using XCELIUM.</w:t>
+        <w:t xml:space="preserve">Advance formal verification can be done with Cadence </w:t>
+      </w:r>
+      <w:proofErr w:type="spellStart"/>
+      <w:r>
+        <w:t>JasperGold</w:t>
+      </w:r>
+      <w:proofErr w:type="spellEnd"/>
+      <w:r>
+        <w:t xml:space="preserve"> which is not available. Basic verification can be done using XCELIUM.</w:t>
       </w:r>
     </w:p>
     <w:p>
@@ -540,56 +557,139 @@
         <w:lastRenderedPageBreak/>
         <w:t xml:space="preserve">For verification XCELIUM will be used. Provided that the Verilog file and the testbench available the following command can invoke the </w:t>
       </w:r>
-      <w:r>
-        <w:t>SimVision control panels:</w:t>
+      <w:proofErr w:type="spellStart"/>
+      <w:r>
+        <w:t>SimVision</w:t>
+      </w:r>
+      <w:proofErr w:type="spellEnd"/>
+      <w:r>
+        <w:t xml:space="preserve"> control panels:</w:t>
       </w:r>
     </w:p>
     <w:p>
       <w:r>
         <w:t xml:space="preserve">&gt;&gt; </w:t>
       </w:r>
-      <w:r>
-        <w:t>xrun SIPO_</w:t>
+      <w:proofErr w:type="spellStart"/>
+      <w:r>
+        <w:t>xrun</w:t>
+      </w:r>
+      <w:proofErr w:type="spellEnd"/>
+      <w:r>
+        <w:t xml:space="preserve"> </w:t>
+      </w:r>
+      <w:proofErr w:type="spellStart"/>
+      <w:r>
+        <w:t>SIPO_</w:t>
       </w:r>
       <w:proofErr w:type="gramStart"/>
       <w:r>
         <w:t>tb.v</w:t>
       </w:r>
+      <w:proofErr w:type="spellEnd"/>
       <w:proofErr w:type="gramEnd"/>
       <w:r>
-        <w:t xml:space="preserve"> -access +rwc -64bit -gui &amp;</w:t>
-      </w:r>
-    </w:p>
-    <w:p>
-      <w:r>
-        <w:t>Here SIPO_</w:t>
+        <w:t xml:space="preserve"> -access +</w:t>
+      </w:r>
+      <w:proofErr w:type="spellStart"/>
+      <w:r>
+        <w:t>rwc</w:t>
+      </w:r>
+      <w:proofErr w:type="spellEnd"/>
+      <w:r>
+        <w:t xml:space="preserve"> -64bit -</w:t>
+      </w:r>
+      <w:proofErr w:type="spellStart"/>
+      <w:r>
+        <w:t>gui</w:t>
+      </w:r>
+      <w:proofErr w:type="spellEnd"/>
+      <w:r>
+        <w:t xml:space="preserve"> &amp;</w:t>
+      </w:r>
+    </w:p>
+    <w:p>
+      <w:r>
+        <w:t xml:space="preserve">Here </w:t>
+      </w:r>
+      <w:proofErr w:type="spellStart"/>
+      <w:r>
+        <w:t>SIPO_</w:t>
       </w:r>
       <w:proofErr w:type="gramStart"/>
       <w:r>
         <w:t>tb.v</w:t>
       </w:r>
+      <w:proofErr w:type="spellEnd"/>
       <w:proofErr w:type="gramEnd"/>
       <w:r>
-        <w:t xml:space="preserve"> is the testbench file which instantiate and included the SIPO.v file. It also can be written in the following way if the SIPO.v file is not included in the testbench but instantiated:</w:t>
+        <w:t xml:space="preserve"> is the testbench file which instantiate and included the </w:t>
+      </w:r>
+      <w:proofErr w:type="spellStart"/>
+      <w:r>
+        <w:t>SIPO.v</w:t>
+      </w:r>
+      <w:proofErr w:type="spellEnd"/>
+      <w:r>
+        <w:t xml:space="preserve"> file. It also can be written in the following way if the </w:t>
+      </w:r>
+      <w:proofErr w:type="spellStart"/>
+      <w:r>
+        <w:t>SIPO.v</w:t>
+      </w:r>
+      <w:proofErr w:type="spellEnd"/>
+      <w:r>
+        <w:t xml:space="preserve"> file is not included in the testbench but instantiated:</w:t>
       </w:r>
     </w:p>
     <w:p>
       <w:r>
         <w:t xml:space="preserve">&gt;&gt; </w:t>
       </w:r>
-      <w:r>
-        <w:t>xrun SIPO_</w:t>
+      <w:proofErr w:type="spellStart"/>
+      <w:r>
+        <w:t>xrun</w:t>
+      </w:r>
+      <w:proofErr w:type="spellEnd"/>
+      <w:r>
+        <w:t xml:space="preserve"> </w:t>
+      </w:r>
+      <w:proofErr w:type="spellStart"/>
+      <w:r>
+        <w:t>SIPO_</w:t>
       </w:r>
       <w:proofErr w:type="gramStart"/>
       <w:r>
         <w:t>tb.v</w:t>
       </w:r>
+      <w:proofErr w:type="spellEnd"/>
       <w:proofErr w:type="gramEnd"/>
       <w:r>
-        <w:t xml:space="preserve"> SIPO.v</w:t>
-      </w:r>
-      <w:r>
-        <w:t xml:space="preserve"> -access +rwc -64bit -gui &amp;</w:t>
+        <w:t xml:space="preserve"> </w:t>
+      </w:r>
+      <w:proofErr w:type="spellStart"/>
+      <w:r>
+        <w:t>SIPO.v</w:t>
+      </w:r>
+      <w:proofErr w:type="spellEnd"/>
+      <w:r>
+        <w:t xml:space="preserve"> -access +</w:t>
+      </w:r>
+      <w:proofErr w:type="spellStart"/>
+      <w:r>
+        <w:t>rwc</w:t>
+      </w:r>
+      <w:proofErr w:type="spellEnd"/>
+      <w:r>
+        <w:t xml:space="preserve"> -64bit -</w:t>
+      </w:r>
+      <w:proofErr w:type="spellStart"/>
+      <w:r>
+        <w:t>gui</w:t>
+      </w:r>
+      <w:proofErr w:type="spellEnd"/>
+      <w:r>
+        <w:t xml:space="preserve"> &amp;</w:t>
       </w:r>
     </w:p>
     <w:p>
@@ -1017,7 +1117,25 @@
           <w:iCs/>
           <w:color w:val="00B050"/>
         </w:rPr>
-        <w:t># Define the clock with a period of 6.67 ps (150 GHz clock speed)</w:t>
+        <w:t xml:space="preserve"># Define the clock with a period of 6.67 </w:t>
+      </w:r>
+      <w:proofErr w:type="spellStart"/>
+      <w:r>
+        <w:rPr>
+          <w:i/>
+          <w:iCs/>
+          <w:color w:val="00B050"/>
+        </w:rPr>
+        <w:t>ps</w:t>
+      </w:r>
+      <w:proofErr w:type="spellEnd"/>
+      <w:r>
+        <w:rPr>
+          <w:i/>
+          <w:iCs/>
+          <w:color w:val="00B050"/>
+        </w:rPr>
+        <w:t xml:space="preserve"> (150 GHz clock speed)</w:t>
       </w:r>
       <w:r>
         <w:rPr>
@@ -1027,13 +1145,77 @@
         </w:rPr>
         <w:br/>
       </w:r>
-      <w:r>
-        <w:rPr>
-          <w:i/>
-          <w:iCs/>
-          <w:color w:val="00B050"/>
-        </w:rPr>
-        <w:t>create_clock -period 6.67 -name clk -waveform {0.0 3.335} [get_ports clk]</w:t>
+      <w:proofErr w:type="spellStart"/>
+      <w:r>
+        <w:rPr>
+          <w:i/>
+          <w:iCs/>
+          <w:color w:val="00B050"/>
+        </w:rPr>
+        <w:t>create_clock</w:t>
+      </w:r>
+      <w:proofErr w:type="spellEnd"/>
+      <w:r>
+        <w:rPr>
+          <w:i/>
+          <w:iCs/>
+          <w:color w:val="00B050"/>
+        </w:rPr>
+        <w:t xml:space="preserve"> -period 6.67 -name </w:t>
+      </w:r>
+      <w:proofErr w:type="spellStart"/>
+      <w:r>
+        <w:rPr>
+          <w:i/>
+          <w:iCs/>
+          <w:color w:val="00B050"/>
+        </w:rPr>
+        <w:t>clk</w:t>
+      </w:r>
+      <w:proofErr w:type="spellEnd"/>
+      <w:r>
+        <w:rPr>
+          <w:i/>
+          <w:iCs/>
+          <w:color w:val="00B050"/>
+        </w:rPr>
+        <w:t xml:space="preserve"> -waveform {0.0 3.335} [</w:t>
+      </w:r>
+      <w:proofErr w:type="spellStart"/>
+      <w:r>
+        <w:rPr>
+          <w:i/>
+          <w:iCs/>
+          <w:color w:val="00B050"/>
+        </w:rPr>
+        <w:t>get_ports</w:t>
+      </w:r>
+      <w:proofErr w:type="spellEnd"/>
+      <w:r>
+        <w:rPr>
+          <w:i/>
+          <w:iCs/>
+          <w:color w:val="00B050"/>
+        </w:rPr>
+        <w:t xml:space="preserve"> </w:t>
+      </w:r>
+      <w:proofErr w:type="spellStart"/>
+      <w:r>
+        <w:rPr>
+          <w:i/>
+          <w:iCs/>
+          <w:color w:val="00B050"/>
+        </w:rPr>
+        <w:t>clk</w:t>
+      </w:r>
+      <w:proofErr w:type="spellEnd"/>
+      <w:r>
+        <w:rPr>
+          <w:i/>
+          <w:iCs/>
+          <w:color w:val="00B050"/>
+        </w:rPr>
+        <w:t>]</w:t>
       </w:r>
     </w:p>
     <w:p>
@@ -1068,13 +1250,59 @@
         </w:rPr>
         <w:br/>
       </w:r>
-      <w:r>
-        <w:rPr>
-          <w:i/>
-          <w:iCs/>
-          <w:color w:val="00B050"/>
-        </w:rPr>
-        <w:t>set_load 0.5 [get_ports p_o]</w:t>
+      <w:proofErr w:type="spellStart"/>
+      <w:r>
+        <w:rPr>
+          <w:i/>
+          <w:iCs/>
+          <w:color w:val="00B050"/>
+        </w:rPr>
+        <w:t>set_load</w:t>
+      </w:r>
+      <w:proofErr w:type="spellEnd"/>
+      <w:r>
+        <w:rPr>
+          <w:i/>
+          <w:iCs/>
+          <w:color w:val="00B050"/>
+        </w:rPr>
+        <w:t xml:space="preserve"> 0.5 [</w:t>
+      </w:r>
+      <w:proofErr w:type="spellStart"/>
+      <w:r>
+        <w:rPr>
+          <w:i/>
+          <w:iCs/>
+          <w:color w:val="00B050"/>
+        </w:rPr>
+        <w:t>get_ports</w:t>
+      </w:r>
+      <w:proofErr w:type="spellEnd"/>
+      <w:r>
+        <w:rPr>
+          <w:i/>
+          <w:iCs/>
+          <w:color w:val="00B050"/>
+        </w:rPr>
+        <w:t xml:space="preserve"> </w:t>
+      </w:r>
+      <w:proofErr w:type="spellStart"/>
+      <w:r>
+        <w:rPr>
+          <w:i/>
+          <w:iCs/>
+          <w:color w:val="00B050"/>
+        </w:rPr>
+        <w:t>p_o</w:t>
+      </w:r>
+      <w:proofErr w:type="spellEnd"/>
+      <w:r>
+        <w:rPr>
+          <w:i/>
+          <w:iCs/>
+          <w:color w:val="00B050"/>
+        </w:rPr>
+        <w:t>]</w:t>
       </w:r>
     </w:p>
     <w:p>
@@ -1110,13 +1338,59 @@
         </w:rPr>
         <w:br/>
       </w:r>
-      <w:r>
-        <w:rPr>
-          <w:i/>
-          <w:iCs/>
-          <w:color w:val="00B050"/>
-        </w:rPr>
-        <w:t>set_max_fanout 5 [get_ports p_o]</w:t>
+      <w:proofErr w:type="spellStart"/>
+      <w:r>
+        <w:rPr>
+          <w:i/>
+          <w:iCs/>
+          <w:color w:val="00B050"/>
+        </w:rPr>
+        <w:t>set_max_fanout</w:t>
+      </w:r>
+      <w:proofErr w:type="spellEnd"/>
+      <w:r>
+        <w:rPr>
+          <w:i/>
+          <w:iCs/>
+          <w:color w:val="00B050"/>
+        </w:rPr>
+        <w:t xml:space="preserve"> 5 [</w:t>
+      </w:r>
+      <w:proofErr w:type="spellStart"/>
+      <w:r>
+        <w:rPr>
+          <w:i/>
+          <w:iCs/>
+          <w:color w:val="00B050"/>
+        </w:rPr>
+        <w:t>get_ports</w:t>
+      </w:r>
+      <w:proofErr w:type="spellEnd"/>
+      <w:r>
+        <w:rPr>
+          <w:i/>
+          <w:iCs/>
+          <w:color w:val="00B050"/>
+        </w:rPr>
+        <w:t xml:space="preserve"> </w:t>
+      </w:r>
+      <w:proofErr w:type="spellStart"/>
+      <w:r>
+        <w:rPr>
+          <w:i/>
+          <w:iCs/>
+          <w:color w:val="00B050"/>
+        </w:rPr>
+        <w:t>p_o</w:t>
+      </w:r>
+      <w:proofErr w:type="spellEnd"/>
+      <w:r>
+        <w:rPr>
+          <w:i/>
+          <w:iCs/>
+          <w:color w:val="00B050"/>
+        </w:rPr>
+        <w:t>]</w:t>
       </w:r>
     </w:p>
     <w:p>
@@ -1152,13 +1426,59 @@
         </w:rPr>
         <w:br/>
       </w:r>
-      <w:r>
-        <w:rPr>
-          <w:i/>
-          <w:iCs/>
-          <w:color w:val="00B050"/>
-        </w:rPr>
-        <w:t>set_max_transition 0.2 [get_ports p_o]</w:t>
+      <w:proofErr w:type="spellStart"/>
+      <w:r>
+        <w:rPr>
+          <w:i/>
+          <w:iCs/>
+          <w:color w:val="00B050"/>
+        </w:rPr>
+        <w:t>set_max_transition</w:t>
+      </w:r>
+      <w:proofErr w:type="spellEnd"/>
+      <w:r>
+        <w:rPr>
+          <w:i/>
+          <w:iCs/>
+          <w:color w:val="00B050"/>
+        </w:rPr>
+        <w:t xml:space="preserve"> 0.2 [</w:t>
+      </w:r>
+      <w:proofErr w:type="spellStart"/>
+      <w:r>
+        <w:rPr>
+          <w:i/>
+          <w:iCs/>
+          <w:color w:val="00B050"/>
+        </w:rPr>
+        <w:t>get_ports</w:t>
+      </w:r>
+      <w:proofErr w:type="spellEnd"/>
+      <w:r>
+        <w:rPr>
+          <w:i/>
+          <w:iCs/>
+          <w:color w:val="00B050"/>
+        </w:rPr>
+        <w:t xml:space="preserve"> </w:t>
+      </w:r>
+      <w:proofErr w:type="spellStart"/>
+      <w:r>
+        <w:rPr>
+          <w:i/>
+          <w:iCs/>
+          <w:color w:val="00B050"/>
+        </w:rPr>
+        <w:t>p_o</w:t>
+      </w:r>
+      <w:proofErr w:type="spellEnd"/>
+      <w:r>
+        <w:rPr>
+          <w:i/>
+          <w:iCs/>
+          <w:color w:val="00B050"/>
+        </w:rPr>
+        <w:t>]</w:t>
       </w:r>
     </w:p>
     <w:p>
@@ -1194,13 +1514,59 @@
         </w:rPr>
         <w:br/>
       </w:r>
-      <w:r>
-        <w:rPr>
-          <w:i/>
-          <w:iCs/>
-          <w:color w:val="00B050"/>
-        </w:rPr>
-        <w:t>set_clock_transition 0.03 [get_clocks clk]</w:t>
+      <w:proofErr w:type="spellStart"/>
+      <w:r>
+        <w:rPr>
+          <w:i/>
+          <w:iCs/>
+          <w:color w:val="00B050"/>
+        </w:rPr>
+        <w:t>set_clock_transition</w:t>
+      </w:r>
+      <w:proofErr w:type="spellEnd"/>
+      <w:r>
+        <w:rPr>
+          <w:i/>
+          <w:iCs/>
+          <w:color w:val="00B050"/>
+        </w:rPr>
+        <w:t xml:space="preserve"> 0.03 [</w:t>
+      </w:r>
+      <w:proofErr w:type="spellStart"/>
+      <w:r>
+        <w:rPr>
+          <w:i/>
+          <w:iCs/>
+          <w:color w:val="00B050"/>
+        </w:rPr>
+        <w:t>get_clocks</w:t>
+      </w:r>
+      <w:proofErr w:type="spellEnd"/>
+      <w:r>
+        <w:rPr>
+          <w:i/>
+          <w:iCs/>
+          <w:color w:val="00B050"/>
+        </w:rPr>
+        <w:t xml:space="preserve"> </w:t>
+      </w:r>
+      <w:proofErr w:type="spellStart"/>
+      <w:r>
+        <w:rPr>
+          <w:i/>
+          <w:iCs/>
+          <w:color w:val="00B050"/>
+        </w:rPr>
+        <w:t>clk</w:t>
+      </w:r>
+      <w:proofErr w:type="spellEnd"/>
+      <w:r>
+        <w:rPr>
+          <w:i/>
+          <w:iCs/>
+          <w:color w:val="00B050"/>
+        </w:rPr>
+        <w:t>]</w:t>
       </w:r>
     </w:p>
     <w:p>
@@ -1236,13 +1602,59 @@
         </w:rPr>
         <w:br/>
       </w:r>
-      <w:r>
-        <w:rPr>
-          <w:i/>
-          <w:iCs/>
-          <w:color w:val="00B050"/>
-        </w:rPr>
-        <w:t>set_clock_uncertainty -setup 0.06 [get_clocks clk]</w:t>
+      <w:proofErr w:type="spellStart"/>
+      <w:r>
+        <w:rPr>
+          <w:i/>
+          <w:iCs/>
+          <w:color w:val="00B050"/>
+        </w:rPr>
+        <w:t>set_clock_uncertainty</w:t>
+      </w:r>
+      <w:proofErr w:type="spellEnd"/>
+      <w:r>
+        <w:rPr>
+          <w:i/>
+          <w:iCs/>
+          <w:color w:val="00B050"/>
+        </w:rPr>
+        <w:t xml:space="preserve"> -setup 0.06 [</w:t>
+      </w:r>
+      <w:proofErr w:type="spellStart"/>
+      <w:r>
+        <w:rPr>
+          <w:i/>
+          <w:iCs/>
+          <w:color w:val="00B050"/>
+        </w:rPr>
+        <w:t>get_clocks</w:t>
+      </w:r>
+      <w:proofErr w:type="spellEnd"/>
+      <w:r>
+        <w:rPr>
+          <w:i/>
+          <w:iCs/>
+          <w:color w:val="00B050"/>
+        </w:rPr>
+        <w:t xml:space="preserve"> </w:t>
+      </w:r>
+      <w:proofErr w:type="spellStart"/>
+      <w:r>
+        <w:rPr>
+          <w:i/>
+          <w:iCs/>
+          <w:color w:val="00B050"/>
+        </w:rPr>
+        <w:t>clk</w:t>
+      </w:r>
+      <w:proofErr w:type="spellEnd"/>
+      <w:r>
+        <w:rPr>
+          <w:i/>
+          <w:iCs/>
+          <w:color w:val="00B050"/>
+        </w:rPr>
+        <w:t>]</w:t>
       </w:r>
       <w:r>
         <w:rPr>
@@ -1252,39 +1664,103 @@
         </w:rPr>
         <w:br/>
       </w:r>
-      <w:r>
-        <w:rPr>
-          <w:i/>
-          <w:iCs/>
-          <w:color w:val="00B050"/>
-        </w:rPr>
-        <w:t>set_clock_uncertainty -hold 0.03 [get_clocks clk]</w:t>
-      </w:r>
-    </w:p>
-    <w:p>
-      <w:pPr>
-        <w:rPr>
-          <w:i/>
-          <w:iCs/>
-          <w:color w:val="00B050"/>
-        </w:rPr>
-      </w:pPr>
-    </w:p>
-    <w:p>
-      <w:pPr>
-        <w:rPr>
-          <w:i/>
-          <w:iCs/>
-          <w:color w:val="00B050"/>
-        </w:rPr>
-      </w:pPr>
-      <w:r>
-        <w:rPr>
-          <w:i/>
-          <w:iCs/>
-          <w:color w:val="00B050"/>
-        </w:rPr>
-        <w:t># Set the input delay for the input ports (assuming a maximum input delay of 1 ps)</w:t>
+      <w:proofErr w:type="spellStart"/>
+      <w:r>
+        <w:rPr>
+          <w:i/>
+          <w:iCs/>
+          <w:color w:val="00B050"/>
+        </w:rPr>
+        <w:t>set_clock_uncertainty</w:t>
+      </w:r>
+      <w:proofErr w:type="spellEnd"/>
+      <w:r>
+        <w:rPr>
+          <w:i/>
+          <w:iCs/>
+          <w:color w:val="00B050"/>
+        </w:rPr>
+        <w:t xml:space="preserve"> -hold 0.03 [</w:t>
+      </w:r>
+      <w:proofErr w:type="spellStart"/>
+      <w:r>
+        <w:rPr>
+          <w:i/>
+          <w:iCs/>
+          <w:color w:val="00B050"/>
+        </w:rPr>
+        <w:t>get_clocks</w:t>
+      </w:r>
+      <w:proofErr w:type="spellEnd"/>
+      <w:r>
+        <w:rPr>
+          <w:i/>
+          <w:iCs/>
+          <w:color w:val="00B050"/>
+        </w:rPr>
+        <w:t xml:space="preserve"> </w:t>
+      </w:r>
+      <w:proofErr w:type="spellStart"/>
+      <w:r>
+        <w:rPr>
+          <w:i/>
+          <w:iCs/>
+          <w:color w:val="00B050"/>
+        </w:rPr>
+        <w:t>clk</w:t>
+      </w:r>
+      <w:proofErr w:type="spellEnd"/>
+      <w:r>
+        <w:rPr>
+          <w:i/>
+          <w:iCs/>
+          <w:color w:val="00B050"/>
+        </w:rPr>
+        <w:t>]</w:t>
+      </w:r>
+    </w:p>
+    <w:p>
+      <w:pPr>
+        <w:rPr>
+          <w:i/>
+          <w:iCs/>
+          <w:color w:val="00B050"/>
+        </w:rPr>
+      </w:pPr>
+    </w:p>
+    <w:p>
+      <w:pPr>
+        <w:rPr>
+          <w:i/>
+          <w:iCs/>
+          <w:color w:val="00B050"/>
+        </w:rPr>
+      </w:pPr>
+      <w:r>
+        <w:rPr>
+          <w:i/>
+          <w:iCs/>
+          <w:color w:val="00B050"/>
+        </w:rPr>
+        <w:t xml:space="preserve"># Set the input delay for the input ports (assuming a maximum input delay of 1 </w:t>
+      </w:r>
+      <w:proofErr w:type="spellStart"/>
+      <w:r>
+        <w:rPr>
+          <w:i/>
+          <w:iCs/>
+          <w:color w:val="00B050"/>
+        </w:rPr>
+        <w:t>ps</w:t>
+      </w:r>
+      <w:proofErr w:type="spellEnd"/>
+      <w:r>
+        <w:rPr>
+          <w:i/>
+          <w:iCs/>
+          <w:color w:val="00B050"/>
+        </w:rPr>
+        <w:t>)</w:t>
       </w:r>
       <w:r>
         <w:rPr>
@@ -1294,39 +1770,157 @@
         </w:rPr>
         <w:br/>
       </w:r>
-      <w:r>
-        <w:rPr>
-          <w:i/>
-          <w:iCs/>
-          <w:color w:val="00B050"/>
-        </w:rPr>
-        <w:t>set_input_delay -max 1.0 -clock clk [get_ports {serial_in rst_n}]</w:t>
-      </w:r>
-    </w:p>
-    <w:p>
-      <w:pPr>
-        <w:rPr>
-          <w:i/>
-          <w:iCs/>
-          <w:color w:val="00B050"/>
-        </w:rPr>
-      </w:pPr>
-    </w:p>
-    <w:p>
-      <w:pPr>
-        <w:rPr>
-          <w:i/>
-          <w:iCs/>
-          <w:color w:val="00B050"/>
-        </w:rPr>
-      </w:pPr>
-      <w:r>
-        <w:rPr>
-          <w:i/>
-          <w:iCs/>
-          <w:color w:val="00B050"/>
-        </w:rPr>
-        <w:t># Set the output delay for the output ports (assuming a maximum output delay of 2 ps and minimum of 1.5 ps)</w:t>
+      <w:proofErr w:type="spellStart"/>
+      <w:r>
+        <w:rPr>
+          <w:i/>
+          <w:iCs/>
+          <w:color w:val="00B050"/>
+        </w:rPr>
+        <w:t>set_input_delay</w:t>
+      </w:r>
+      <w:proofErr w:type="spellEnd"/>
+      <w:r>
+        <w:rPr>
+          <w:i/>
+          <w:iCs/>
+          <w:color w:val="00B050"/>
+        </w:rPr>
+        <w:t xml:space="preserve"> -max 1.0 -clock </w:t>
+      </w:r>
+      <w:proofErr w:type="spellStart"/>
+      <w:r>
+        <w:rPr>
+          <w:i/>
+          <w:iCs/>
+          <w:color w:val="00B050"/>
+        </w:rPr>
+        <w:t>clk</w:t>
+      </w:r>
+      <w:proofErr w:type="spellEnd"/>
+      <w:r>
+        <w:rPr>
+          <w:i/>
+          <w:iCs/>
+          <w:color w:val="00B050"/>
+        </w:rPr>
+        <w:t xml:space="preserve"> [</w:t>
+      </w:r>
+      <w:proofErr w:type="spellStart"/>
+      <w:r>
+        <w:rPr>
+          <w:i/>
+          <w:iCs/>
+          <w:color w:val="00B050"/>
+        </w:rPr>
+        <w:t>get_ports</w:t>
+      </w:r>
+      <w:proofErr w:type="spellEnd"/>
+      <w:r>
+        <w:rPr>
+          <w:i/>
+          <w:iCs/>
+          <w:color w:val="00B050"/>
+        </w:rPr>
+        <w:t xml:space="preserve"> {</w:t>
+      </w:r>
+      <w:proofErr w:type="spellStart"/>
+      <w:r>
+        <w:rPr>
+          <w:i/>
+          <w:iCs/>
+          <w:color w:val="00B050"/>
+        </w:rPr>
+        <w:t>serial_in</w:t>
+      </w:r>
+      <w:proofErr w:type="spellEnd"/>
+      <w:r>
+        <w:rPr>
+          <w:i/>
+          <w:iCs/>
+          <w:color w:val="00B050"/>
+        </w:rPr>
+        <w:t xml:space="preserve"> </w:t>
+      </w:r>
+      <w:proofErr w:type="spellStart"/>
+      <w:r>
+        <w:rPr>
+          <w:i/>
+          <w:iCs/>
+          <w:color w:val="00B050"/>
+        </w:rPr>
+        <w:t>rst_n</w:t>
+      </w:r>
+      <w:proofErr w:type="spellEnd"/>
+      <w:r>
+        <w:rPr>
+          <w:i/>
+          <w:iCs/>
+          <w:color w:val="00B050"/>
+        </w:rPr>
+        <w:t>}]</w:t>
+      </w:r>
+    </w:p>
+    <w:p>
+      <w:pPr>
+        <w:rPr>
+          <w:i/>
+          <w:iCs/>
+          <w:color w:val="00B050"/>
+        </w:rPr>
+      </w:pPr>
+    </w:p>
+    <w:p>
+      <w:pPr>
+        <w:rPr>
+          <w:i/>
+          <w:iCs/>
+          <w:color w:val="00B050"/>
+        </w:rPr>
+      </w:pPr>
+      <w:r>
+        <w:rPr>
+          <w:i/>
+          <w:iCs/>
+          <w:color w:val="00B050"/>
+        </w:rPr>
+        <w:t xml:space="preserve"># Set the output delay for the output ports (assuming a maximum output delay of 2 </w:t>
+      </w:r>
+      <w:proofErr w:type="spellStart"/>
+      <w:r>
+        <w:rPr>
+          <w:i/>
+          <w:iCs/>
+          <w:color w:val="00B050"/>
+        </w:rPr>
+        <w:t>ps</w:t>
+      </w:r>
+      <w:proofErr w:type="spellEnd"/>
+      <w:r>
+        <w:rPr>
+          <w:i/>
+          <w:iCs/>
+          <w:color w:val="00B050"/>
+        </w:rPr>
+        <w:t xml:space="preserve"> and minimum of 1.5 </w:t>
+      </w:r>
+      <w:proofErr w:type="spellStart"/>
+      <w:r>
+        <w:rPr>
+          <w:i/>
+          <w:iCs/>
+          <w:color w:val="00B050"/>
+        </w:rPr>
+        <w:t>ps</w:t>
+      </w:r>
+      <w:proofErr w:type="spellEnd"/>
+      <w:r>
+        <w:rPr>
+          <w:i/>
+          <w:iCs/>
+          <w:color w:val="00B050"/>
+        </w:rPr>
+        <w:t>)</w:t>
       </w:r>
       <w:r>
         <w:rPr>
@@ -1336,13 +1930,77 @@
         </w:rPr>
         <w:br/>
       </w:r>
-      <w:r>
-        <w:rPr>
-          <w:i/>
-          <w:iCs/>
-          <w:color w:val="00B050"/>
-        </w:rPr>
-        <w:t>set_output_delay -max 2.0 -clock clk [get_ports p_o]</w:t>
+      <w:proofErr w:type="spellStart"/>
+      <w:r>
+        <w:rPr>
+          <w:i/>
+          <w:iCs/>
+          <w:color w:val="00B050"/>
+        </w:rPr>
+        <w:t>set_output_delay</w:t>
+      </w:r>
+      <w:proofErr w:type="spellEnd"/>
+      <w:r>
+        <w:rPr>
+          <w:i/>
+          <w:iCs/>
+          <w:color w:val="00B050"/>
+        </w:rPr>
+        <w:t xml:space="preserve"> -max 2.0 -clock </w:t>
+      </w:r>
+      <w:proofErr w:type="spellStart"/>
+      <w:r>
+        <w:rPr>
+          <w:i/>
+          <w:iCs/>
+          <w:color w:val="00B050"/>
+        </w:rPr>
+        <w:t>clk</w:t>
+      </w:r>
+      <w:proofErr w:type="spellEnd"/>
+      <w:r>
+        <w:rPr>
+          <w:i/>
+          <w:iCs/>
+          <w:color w:val="00B050"/>
+        </w:rPr>
+        <w:t xml:space="preserve"> [</w:t>
+      </w:r>
+      <w:proofErr w:type="spellStart"/>
+      <w:r>
+        <w:rPr>
+          <w:i/>
+          <w:iCs/>
+          <w:color w:val="00B050"/>
+        </w:rPr>
+        <w:t>get_ports</w:t>
+      </w:r>
+      <w:proofErr w:type="spellEnd"/>
+      <w:r>
+        <w:rPr>
+          <w:i/>
+          <w:iCs/>
+          <w:color w:val="00B050"/>
+        </w:rPr>
+        <w:t xml:space="preserve"> </w:t>
+      </w:r>
+      <w:proofErr w:type="spellStart"/>
+      <w:r>
+        <w:rPr>
+          <w:i/>
+          <w:iCs/>
+          <w:color w:val="00B050"/>
+        </w:rPr>
+        <w:t>p_o</w:t>
+      </w:r>
+      <w:proofErr w:type="spellEnd"/>
+      <w:r>
+        <w:rPr>
+          <w:i/>
+          <w:iCs/>
+          <w:color w:val="00B050"/>
+        </w:rPr>
+        <w:t>]</w:t>
       </w:r>
       <w:r>
         <w:rPr>
@@ -1352,13 +2010,77 @@
         </w:rPr>
         <w:br/>
       </w:r>
-      <w:r>
-        <w:rPr>
-          <w:i/>
-          <w:iCs/>
-          <w:color w:val="00B050"/>
-        </w:rPr>
-        <w:t>set_output_delay -min 1.5 -clock clk [get_ports p_o]</w:t>
+      <w:proofErr w:type="spellStart"/>
+      <w:r>
+        <w:rPr>
+          <w:i/>
+          <w:iCs/>
+          <w:color w:val="00B050"/>
+        </w:rPr>
+        <w:t>set_output_delay</w:t>
+      </w:r>
+      <w:proofErr w:type="spellEnd"/>
+      <w:r>
+        <w:rPr>
+          <w:i/>
+          <w:iCs/>
+          <w:color w:val="00B050"/>
+        </w:rPr>
+        <w:t xml:space="preserve"> -min 1.5 -clock </w:t>
+      </w:r>
+      <w:proofErr w:type="spellStart"/>
+      <w:r>
+        <w:rPr>
+          <w:i/>
+          <w:iCs/>
+          <w:color w:val="00B050"/>
+        </w:rPr>
+        <w:t>clk</w:t>
+      </w:r>
+      <w:proofErr w:type="spellEnd"/>
+      <w:r>
+        <w:rPr>
+          <w:i/>
+          <w:iCs/>
+          <w:color w:val="00B050"/>
+        </w:rPr>
+        <w:t xml:space="preserve"> [</w:t>
+      </w:r>
+      <w:proofErr w:type="spellStart"/>
+      <w:r>
+        <w:rPr>
+          <w:i/>
+          <w:iCs/>
+          <w:color w:val="00B050"/>
+        </w:rPr>
+        <w:t>get_ports</w:t>
+      </w:r>
+      <w:proofErr w:type="spellEnd"/>
+      <w:r>
+        <w:rPr>
+          <w:i/>
+          <w:iCs/>
+          <w:color w:val="00B050"/>
+        </w:rPr>
+        <w:t xml:space="preserve"> </w:t>
+      </w:r>
+      <w:proofErr w:type="spellStart"/>
+      <w:r>
+        <w:rPr>
+          <w:i/>
+          <w:iCs/>
+          <w:color w:val="00B050"/>
+        </w:rPr>
+        <w:t>p_o</w:t>
+      </w:r>
+      <w:proofErr w:type="spellEnd"/>
+      <w:r>
+        <w:rPr>
+          <w:i/>
+          <w:iCs/>
+          <w:color w:val="00B050"/>
+        </w:rPr>
+        <w:t>]</w:t>
       </w:r>
     </w:p>
     <w:p>
@@ -1394,13 +2116,59 @@
         </w:rPr>
         <w:br/>
       </w:r>
-      <w:r>
-        <w:rPr>
-          <w:i/>
-          <w:iCs/>
-          <w:color w:val="00B050"/>
-        </w:rPr>
-        <w:t>set_false_path -from [get_ports rst_n]</w:t>
+      <w:proofErr w:type="spellStart"/>
+      <w:r>
+        <w:rPr>
+          <w:i/>
+          <w:iCs/>
+          <w:color w:val="00B050"/>
+        </w:rPr>
+        <w:t>set_false_path</w:t>
+      </w:r>
+      <w:proofErr w:type="spellEnd"/>
+      <w:r>
+        <w:rPr>
+          <w:i/>
+          <w:iCs/>
+          <w:color w:val="00B050"/>
+        </w:rPr>
+        <w:t xml:space="preserve"> -from [</w:t>
+      </w:r>
+      <w:proofErr w:type="spellStart"/>
+      <w:r>
+        <w:rPr>
+          <w:i/>
+          <w:iCs/>
+          <w:color w:val="00B050"/>
+        </w:rPr>
+        <w:t>get_ports</w:t>
+      </w:r>
+      <w:proofErr w:type="spellEnd"/>
+      <w:r>
+        <w:rPr>
+          <w:i/>
+          <w:iCs/>
+          <w:color w:val="00B050"/>
+        </w:rPr>
+        <w:t xml:space="preserve"> </w:t>
+      </w:r>
+      <w:proofErr w:type="spellStart"/>
+      <w:r>
+        <w:rPr>
+          <w:i/>
+          <w:iCs/>
+          <w:color w:val="00B050"/>
+        </w:rPr>
+        <w:t>rst_n</w:t>
+      </w:r>
+      <w:proofErr w:type="spellEnd"/>
+      <w:r>
+        <w:rPr>
+          <w:i/>
+          <w:iCs/>
+          <w:color w:val="00B050"/>
+        </w:rPr>
+        <w:t>]</w:t>
       </w:r>
     </w:p>
     <w:p>
@@ -1436,13 +2204,23 @@
         </w:rPr>
         <w:br/>
       </w:r>
-      <w:r>
-        <w:rPr>
-          <w:i/>
-          <w:iCs/>
-          <w:color w:val="00B050"/>
-        </w:rPr>
-        <w:t>set_wire_load_model -name "medium"</w:t>
+      <w:proofErr w:type="spellStart"/>
+      <w:r>
+        <w:rPr>
+          <w:i/>
+          <w:iCs/>
+          <w:color w:val="00B050"/>
+        </w:rPr>
+        <w:t>set_wire_load_model</w:t>
+      </w:r>
+      <w:proofErr w:type="spellEnd"/>
+      <w:r>
+        <w:rPr>
+          <w:i/>
+          <w:iCs/>
+          <w:color w:val="00B050"/>
+        </w:rPr>
+        <w:t xml:space="preserve"> -name "medium"</w:t>
       </w:r>
     </w:p>
     <w:p>
@@ -1482,24 +2260,74 @@
         <w:t xml:space="preserve"> </w:t>
       </w:r>
       <w:r>
-        <w:t>Die TCL Datai ist wie folgende:</w:t>
-      </w:r>
-    </w:p>
-    <w:p>
-      <w:pPr>
-        <w:rPr>
-          <w:i/>
-          <w:iCs/>
-          <w:color w:val="00B050"/>
-        </w:rPr>
-      </w:pPr>
-      <w:r>
-        <w:rPr>
-          <w:i/>
-          <w:iCs/>
-          <w:color w:val="00B050"/>
-        </w:rPr>
-        <w:t># Loads the standard cell library for synthesis (Skywater 130nm PDK, typical corner, 1.8V, 25°C)</w:t>
+        <w:t xml:space="preserve">Die TCL </w:t>
+      </w:r>
+      <w:proofErr w:type="spellStart"/>
+      <w:r>
+        <w:t>Datai</w:t>
+      </w:r>
+      <w:proofErr w:type="spellEnd"/>
+      <w:r>
+        <w:t xml:space="preserve"> </w:t>
+      </w:r>
+      <w:proofErr w:type="spellStart"/>
+      <w:r>
+        <w:t>ist</w:t>
+      </w:r>
+      <w:proofErr w:type="spellEnd"/>
+      <w:r>
+        <w:t xml:space="preserve"> </w:t>
+      </w:r>
+      <w:proofErr w:type="spellStart"/>
+      <w:r>
+        <w:t>wie</w:t>
+      </w:r>
+      <w:proofErr w:type="spellEnd"/>
+      <w:r>
+        <w:t xml:space="preserve"> </w:t>
+      </w:r>
+      <w:proofErr w:type="spellStart"/>
+      <w:r>
+        <w:t>folgende</w:t>
+      </w:r>
+      <w:proofErr w:type="spellEnd"/>
+      <w:r>
+        <w:t>:</w:t>
+      </w:r>
+    </w:p>
+    <w:p>
+      <w:pPr>
+        <w:rPr>
+          <w:i/>
+          <w:iCs/>
+          <w:color w:val="00B050"/>
+        </w:rPr>
+      </w:pPr>
+      <w:r>
+        <w:rPr>
+          <w:i/>
+          <w:iCs/>
+          <w:color w:val="00B050"/>
+        </w:rPr>
+        <w:t># Loads the standard cell library for synthesis (</w:t>
+      </w:r>
+      <w:proofErr w:type="spellStart"/>
+      <w:r>
+        <w:rPr>
+          <w:i/>
+          <w:iCs/>
+          <w:color w:val="00B050"/>
+        </w:rPr>
+        <w:t>Skywater</w:t>
+      </w:r>
+      <w:proofErr w:type="spellEnd"/>
+      <w:r>
+        <w:rPr>
+          <w:i/>
+          <w:iCs/>
+          <w:color w:val="00B050"/>
+        </w:rPr>
+        <w:t xml:space="preserve"> 130nm PDK, typical corner, 1.8V, 25°C)</w:t>
       </w:r>
       <w:r>
         <w:rPr>
@@ -1509,13 +2337,23 @@
         </w:rPr>
         <w:br/>
       </w:r>
-      <w:r>
-        <w:rPr>
-          <w:i/>
-          <w:iCs/>
-          <w:color w:val="00B050"/>
-        </w:rPr>
-        <w:t>read_libs /eda/cadence/pdks/sky130/sky130_scl_9T_0_0_5/lib/sky130_tt_1.8_25_nldm.lib</w:t>
+      <w:proofErr w:type="spellStart"/>
+      <w:r>
+        <w:rPr>
+          <w:i/>
+          <w:iCs/>
+          <w:color w:val="00B050"/>
+        </w:rPr>
+        <w:t>read_libs</w:t>
+      </w:r>
+      <w:proofErr w:type="spellEnd"/>
+      <w:r>
+        <w:rPr>
+          <w:i/>
+          <w:iCs/>
+          <w:color w:val="00B050"/>
+        </w:rPr>
+        <w:t xml:space="preserve"> /eda/cadence/pdks/sky130/sky130_scl_9T_0_0_5/lib/sky130_tt_1.8_25_nldm.lib</w:t>
       </w:r>
     </w:p>
     <w:p>
@@ -1551,6 +2389,7 @@
         </w:rPr>
         <w:br/>
       </w:r>
+      <w:proofErr w:type="spellStart"/>
       <w:r>
         <w:rPr>
           <w:i/>
@@ -1559,6 +2398,7 @@
         </w:rPr>
         <w:t>read_hdl</w:t>
       </w:r>
+      <w:proofErr w:type="spellEnd"/>
       <w:proofErr w:type="gramStart"/>
       <w:r>
         <w:rPr>
@@ -1575,8 +2415,18 @@
           <w:iCs/>
           <w:color w:val="00B050"/>
         </w:rPr>
-        <w:t>/HDL/SIPO.v</w:t>
-      </w:r>
+        <w:t>/HDL/</w:t>
+      </w:r>
+      <w:proofErr w:type="spellStart"/>
+      <w:r>
+        <w:rPr>
+          <w:i/>
+          <w:iCs/>
+          <w:color w:val="00B050"/>
+        </w:rPr>
+        <w:t>SIPO.v</w:t>
+      </w:r>
+      <w:proofErr w:type="spellEnd"/>
     </w:p>
     <w:p>
       <w:pPr>
@@ -1602,7 +2452,25 @@
           <w:color w:val="00B050"/>
         </w:rPr>
         <w:lastRenderedPageBreak/>
-        <w:t># Elaborates the top-level module "serial_to_parallel" from the HDL</w:t>
+        <w:t># Elaborates the top-level module "</w:t>
+      </w:r>
+      <w:proofErr w:type="spellStart"/>
+      <w:r>
+        <w:rPr>
+          <w:i/>
+          <w:iCs/>
+          <w:color w:val="00B050"/>
+        </w:rPr>
+        <w:t>serial_to_parallel</w:t>
+      </w:r>
+      <w:proofErr w:type="spellEnd"/>
+      <w:r>
+        <w:rPr>
+          <w:i/>
+          <w:iCs/>
+          <w:color w:val="00B050"/>
+        </w:rPr>
+        <w:t>" from the HDL</w:t>
       </w:r>
       <w:r>
         <w:rPr>
@@ -1618,8 +2486,18 @@
           <w:iCs/>
           <w:color w:val="00B050"/>
         </w:rPr>
-        <w:t>elaborate serial_to_parallel</w:t>
-      </w:r>
+        <w:t xml:space="preserve">elaborate </w:t>
+      </w:r>
+      <w:proofErr w:type="spellStart"/>
+      <w:r>
+        <w:rPr>
+          <w:i/>
+          <w:iCs/>
+          <w:color w:val="00B050"/>
+        </w:rPr>
+        <w:t>serial_to_parallel</w:t>
+      </w:r>
+      <w:proofErr w:type="spellEnd"/>
     </w:p>
     <w:p>
       <w:pPr>
@@ -1654,14 +2532,34 @@
         </w:rPr>
         <w:br/>
       </w:r>
-      <w:r>
-        <w:rPr>
-          <w:i/>
-          <w:iCs/>
-          <w:color w:val="00B050"/>
-        </w:rPr>
-        <w:t>read_sdc SDC/SIPO.sdc</w:t>
-      </w:r>
+      <w:proofErr w:type="spellStart"/>
+      <w:r>
+        <w:rPr>
+          <w:i/>
+          <w:iCs/>
+          <w:color w:val="00B050"/>
+        </w:rPr>
+        <w:t>read_sdc</w:t>
+      </w:r>
+      <w:proofErr w:type="spellEnd"/>
+      <w:r>
+        <w:rPr>
+          <w:i/>
+          <w:iCs/>
+          <w:color w:val="00B050"/>
+        </w:rPr>
+        <w:t xml:space="preserve"> SDC/</w:t>
+      </w:r>
+      <w:proofErr w:type="spellStart"/>
+      <w:r>
+        <w:rPr>
+          <w:i/>
+          <w:iCs/>
+          <w:color w:val="00B050"/>
+        </w:rPr>
+        <w:t>SIPO.sdc</w:t>
+      </w:r>
+      <w:proofErr w:type="spellEnd"/>
     </w:p>
     <w:p>
       <w:pPr>
@@ -1696,13 +2594,41 @@
         </w:rPr>
         <w:br/>
       </w:r>
-      <w:r>
-        <w:rPr>
-          <w:i/>
-          <w:iCs/>
-          <w:color w:val="00B050"/>
-        </w:rPr>
-        <w:t>set_db syn_generic_effort medium</w:t>
+      <w:proofErr w:type="spellStart"/>
+      <w:r>
+        <w:rPr>
+          <w:i/>
+          <w:iCs/>
+          <w:color w:val="00B050"/>
+        </w:rPr>
+        <w:t>set_db</w:t>
+      </w:r>
+      <w:proofErr w:type="spellEnd"/>
+      <w:r>
+        <w:rPr>
+          <w:i/>
+          <w:iCs/>
+          <w:color w:val="00B050"/>
+        </w:rPr>
+        <w:t xml:space="preserve"> </w:t>
+      </w:r>
+      <w:proofErr w:type="spellStart"/>
+      <w:r>
+        <w:rPr>
+          <w:i/>
+          <w:iCs/>
+          <w:color w:val="00B050"/>
+        </w:rPr>
+        <w:t>syn_generic_effort</w:t>
+      </w:r>
+      <w:proofErr w:type="spellEnd"/>
+      <w:r>
+        <w:rPr>
+          <w:i/>
+          <w:iCs/>
+          <w:color w:val="00B050"/>
+        </w:rPr>
+        <w:t xml:space="preserve"> medium</w:t>
       </w:r>
       <w:r>
         <w:rPr>
@@ -1712,13 +2638,41 @@
         </w:rPr>
         <w:br/>
       </w:r>
-      <w:r>
-        <w:rPr>
-          <w:i/>
-          <w:iCs/>
-          <w:color w:val="00B050"/>
-        </w:rPr>
-        <w:t>set_db syn_map_effort medium</w:t>
+      <w:proofErr w:type="spellStart"/>
+      <w:r>
+        <w:rPr>
+          <w:i/>
+          <w:iCs/>
+          <w:color w:val="00B050"/>
+        </w:rPr>
+        <w:t>set_db</w:t>
+      </w:r>
+      <w:proofErr w:type="spellEnd"/>
+      <w:r>
+        <w:rPr>
+          <w:i/>
+          <w:iCs/>
+          <w:color w:val="00B050"/>
+        </w:rPr>
+        <w:t xml:space="preserve"> </w:t>
+      </w:r>
+      <w:proofErr w:type="spellStart"/>
+      <w:r>
+        <w:rPr>
+          <w:i/>
+          <w:iCs/>
+          <w:color w:val="00B050"/>
+        </w:rPr>
+        <w:t>syn_map_effort</w:t>
+      </w:r>
+      <w:proofErr w:type="spellEnd"/>
+      <w:r>
+        <w:rPr>
+          <w:i/>
+          <w:iCs/>
+          <w:color w:val="00B050"/>
+        </w:rPr>
+        <w:t xml:space="preserve"> medium</w:t>
       </w:r>
       <w:r>
         <w:rPr>
@@ -1728,13 +2682,41 @@
         </w:rPr>
         <w:br/>
       </w:r>
-      <w:r>
-        <w:rPr>
-          <w:i/>
-          <w:iCs/>
-          <w:color w:val="00B050"/>
-        </w:rPr>
-        <w:t>set_db syn_opt_effort medium</w:t>
+      <w:proofErr w:type="spellStart"/>
+      <w:r>
+        <w:rPr>
+          <w:i/>
+          <w:iCs/>
+          <w:color w:val="00B050"/>
+        </w:rPr>
+        <w:t>set_db</w:t>
+      </w:r>
+      <w:proofErr w:type="spellEnd"/>
+      <w:r>
+        <w:rPr>
+          <w:i/>
+          <w:iCs/>
+          <w:color w:val="00B050"/>
+        </w:rPr>
+        <w:t xml:space="preserve"> </w:t>
+      </w:r>
+      <w:proofErr w:type="spellStart"/>
+      <w:r>
+        <w:rPr>
+          <w:i/>
+          <w:iCs/>
+          <w:color w:val="00B050"/>
+        </w:rPr>
+        <w:t>syn_opt_effort</w:t>
+      </w:r>
+      <w:proofErr w:type="spellEnd"/>
+      <w:r>
+        <w:rPr>
+          <w:i/>
+          <w:iCs/>
+          <w:color w:val="00B050"/>
+        </w:rPr>
+        <w:t xml:space="preserve"> medium</w:t>
       </w:r>
     </w:p>
     <w:p>
@@ -1770,6 +2752,7 @@
         </w:rPr>
         <w:br/>
       </w:r>
+      <w:proofErr w:type="spellStart"/>
       <w:r>
         <w:rPr>
           <w:i/>
@@ -1778,6 +2761,7 @@
         </w:rPr>
         <w:t>syn_generic</w:t>
       </w:r>
+      <w:proofErr w:type="spellEnd"/>
       <w:r>
         <w:rPr>
           <w:i/>
@@ -1786,6 +2770,7 @@
         </w:rPr>
         <w:br/>
       </w:r>
+      <w:proofErr w:type="spellStart"/>
       <w:r>
         <w:rPr>
           <w:i/>
@@ -1794,6 +2779,7 @@
         </w:rPr>
         <w:t>syn_map</w:t>
       </w:r>
+      <w:proofErr w:type="spellEnd"/>
     </w:p>
     <w:p>
       <w:pPr>
@@ -1827,7 +2813,25 @@
           <w:iCs/>
           <w:color w:val="00B050"/>
         </w:rPr>
-        <w:t xml:space="preserve"> the hdl file after mapping</w:t>
+        <w:t xml:space="preserve"> the </w:t>
+      </w:r>
+      <w:proofErr w:type="spellStart"/>
+      <w:r>
+        <w:rPr>
+          <w:i/>
+          <w:iCs/>
+          <w:color w:val="00B050"/>
+        </w:rPr>
+        <w:t>hdl</w:t>
+      </w:r>
+      <w:proofErr w:type="spellEnd"/>
+      <w:r>
+        <w:rPr>
+          <w:i/>
+          <w:iCs/>
+          <w:color w:val="00B050"/>
+        </w:rPr>
+        <w:t xml:space="preserve"> file after mapping</w:t>
       </w:r>
       <w:r>
         <w:rPr>
@@ -1837,13 +2841,59 @@
         </w:rPr>
         <w:br/>
       </w:r>
-      <w:r>
-        <w:rPr>
-          <w:i/>
-          <w:iCs/>
-          <w:color w:val="00B050"/>
-        </w:rPr>
-        <w:t>write_hdl -lec &gt; outputs/lec_src/SIPO2mapped_</w:t>
+      <w:proofErr w:type="spellStart"/>
+      <w:r>
+        <w:rPr>
+          <w:i/>
+          <w:iCs/>
+          <w:color w:val="00B050"/>
+        </w:rPr>
+        <w:t>write_hdl</w:t>
+      </w:r>
+      <w:proofErr w:type="spellEnd"/>
+      <w:r>
+        <w:rPr>
+          <w:i/>
+          <w:iCs/>
+          <w:color w:val="00B050"/>
+        </w:rPr>
+        <w:t xml:space="preserve"> -</w:t>
+      </w:r>
+      <w:proofErr w:type="spellStart"/>
+      <w:r>
+        <w:rPr>
+          <w:i/>
+          <w:iCs/>
+          <w:color w:val="00B050"/>
+        </w:rPr>
+        <w:t>lec</w:t>
+      </w:r>
+      <w:proofErr w:type="spellEnd"/>
+      <w:r>
+        <w:rPr>
+          <w:i/>
+          <w:iCs/>
+          <w:color w:val="00B050"/>
+        </w:rPr>
+        <w:t xml:space="preserve"> &gt; outputs/</w:t>
+      </w:r>
+      <w:proofErr w:type="spellStart"/>
+      <w:r>
+        <w:rPr>
+          <w:i/>
+          <w:iCs/>
+          <w:color w:val="00B050"/>
+        </w:rPr>
+        <w:t>lec_src</w:t>
+      </w:r>
+      <w:proofErr w:type="spellEnd"/>
+      <w:r>
+        <w:rPr>
+          <w:i/>
+          <w:iCs/>
+          <w:color w:val="00B050"/>
+        </w:rPr>
+        <w:t>/SIPO2mapped_</w:t>
       </w:r>
       <w:proofErr w:type="gramStart"/>
       <w:r>
@@ -1870,7 +2920,25 @@
           <w:iCs/>
           <w:color w:val="00B050"/>
         </w:rPr>
-        <w:t># LEC do file for main rtl (golden) design vs intermediate (mapped) design</w:t>
+        <w:t xml:space="preserve"># LEC do file for main </w:t>
+      </w:r>
+      <w:proofErr w:type="spellStart"/>
+      <w:r>
+        <w:rPr>
+          <w:i/>
+          <w:iCs/>
+          <w:color w:val="00B050"/>
+        </w:rPr>
+        <w:t>rtl</w:t>
+      </w:r>
+      <w:proofErr w:type="spellEnd"/>
+      <w:r>
+        <w:rPr>
+          <w:i/>
+          <w:iCs/>
+          <w:color w:val="00B050"/>
+        </w:rPr>
+        <w:t xml:space="preserve"> (golden) design vs intermediate (mapped) design</w:t>
       </w:r>
       <w:r>
         <w:rPr>
@@ -1886,7 +2954,61 @@
           <w:iCs/>
           <w:color w:val="00B050"/>
         </w:rPr>
-        <w:t>#write_do_lec -golden_design [golden/file/path==&gt;optional if the golden is the main design] -revised_desgn [revised_design/file/path] -logfile &lt;log/file/path] &gt; [do/file/path]</w:t>
+        <w:t>#write_do_lec -</w:t>
+      </w:r>
+      <w:proofErr w:type="spellStart"/>
+      <w:r>
+        <w:rPr>
+          <w:i/>
+          <w:iCs/>
+          <w:color w:val="00B050"/>
+        </w:rPr>
+        <w:t>golden_design</w:t>
+      </w:r>
+      <w:proofErr w:type="spellEnd"/>
+      <w:r>
+        <w:rPr>
+          <w:i/>
+          <w:iCs/>
+          <w:color w:val="00B050"/>
+        </w:rPr>
+        <w:t xml:space="preserve"> [golden/file/path==&gt;optional if the golden is the main design] -</w:t>
+      </w:r>
+      <w:proofErr w:type="spellStart"/>
+      <w:r>
+        <w:rPr>
+          <w:i/>
+          <w:iCs/>
+          <w:color w:val="00B050"/>
+        </w:rPr>
+        <w:t>revised_desgn</w:t>
+      </w:r>
+      <w:proofErr w:type="spellEnd"/>
+      <w:r>
+        <w:rPr>
+          <w:i/>
+          <w:iCs/>
+          <w:color w:val="00B050"/>
+        </w:rPr>
+        <w:t xml:space="preserve"> [</w:t>
+      </w:r>
+      <w:proofErr w:type="spellStart"/>
+      <w:r>
+        <w:rPr>
+          <w:i/>
+          <w:iCs/>
+          <w:color w:val="00B050"/>
+        </w:rPr>
+        <w:t>revised_design</w:t>
+      </w:r>
+      <w:proofErr w:type="spellEnd"/>
+      <w:r>
+        <w:rPr>
+          <w:i/>
+          <w:iCs/>
+          <w:color w:val="00B050"/>
+        </w:rPr>
+        <w:t>/file/path] -logfile &lt;log/file/path] &gt; [do/file/path]</w:t>
       </w:r>
       <w:r>
         <w:rPr>
@@ -1896,13 +3018,59 @@
         </w:rPr>
         <w:br/>
       </w:r>
-      <w:r>
-        <w:rPr>
-          <w:i/>
-          <w:iCs/>
-          <w:color w:val="00B050"/>
-        </w:rPr>
-        <w:t>write_do_lec -revised_design output/lec_src/SIPO2mapped_</w:t>
+      <w:proofErr w:type="spellStart"/>
+      <w:r>
+        <w:rPr>
+          <w:i/>
+          <w:iCs/>
+          <w:color w:val="00B050"/>
+        </w:rPr>
+        <w:t>write_do_lec</w:t>
+      </w:r>
+      <w:proofErr w:type="spellEnd"/>
+      <w:r>
+        <w:rPr>
+          <w:i/>
+          <w:iCs/>
+          <w:color w:val="00B050"/>
+        </w:rPr>
+        <w:t xml:space="preserve"> -</w:t>
+      </w:r>
+      <w:proofErr w:type="spellStart"/>
+      <w:r>
+        <w:rPr>
+          <w:i/>
+          <w:iCs/>
+          <w:color w:val="00B050"/>
+        </w:rPr>
+        <w:t>revised_design</w:t>
+      </w:r>
+      <w:proofErr w:type="spellEnd"/>
+      <w:r>
+        <w:rPr>
+          <w:i/>
+          <w:iCs/>
+          <w:color w:val="00B050"/>
+        </w:rPr>
+        <w:t xml:space="preserve"> output/</w:t>
+      </w:r>
+      <w:proofErr w:type="spellStart"/>
+      <w:r>
+        <w:rPr>
+          <w:i/>
+          <w:iCs/>
+          <w:color w:val="00B050"/>
+        </w:rPr>
+        <w:t>lec_src</w:t>
+      </w:r>
+      <w:proofErr w:type="spellEnd"/>
+      <w:r>
+        <w:rPr>
+          <w:i/>
+          <w:iCs/>
+          <w:color w:val="00B050"/>
+        </w:rPr>
+        <w:t>/SIPO2mapped_</w:t>
       </w:r>
       <w:proofErr w:type="gramStart"/>
       <w:r>
@@ -1949,6 +3117,7 @@
           <w:color w:val="00B050"/>
         </w:rPr>
       </w:pPr>
+      <w:proofErr w:type="spellStart"/>
       <w:r>
         <w:rPr>
           <w:i/>
@@ -1957,6 +3126,7 @@
         </w:rPr>
         <w:t>syn_opt</w:t>
       </w:r>
+      <w:proofErr w:type="spellEnd"/>
     </w:p>
     <w:p>
       <w:pPr>
@@ -2000,14 +3170,34 @@
         </w:rPr>
         <w:br/>
       </w:r>
-      <w:r>
-        <w:rPr>
-          <w:i/>
-          <w:iCs/>
-          <w:color w:val="00B050"/>
-        </w:rPr>
-        <w:t>report_timing &gt; reports/report_timing.rpt</w:t>
-      </w:r>
+      <w:proofErr w:type="spellStart"/>
+      <w:r>
+        <w:rPr>
+          <w:i/>
+          <w:iCs/>
+          <w:color w:val="00B050"/>
+        </w:rPr>
+        <w:t>report_timing</w:t>
+      </w:r>
+      <w:proofErr w:type="spellEnd"/>
+      <w:r>
+        <w:rPr>
+          <w:i/>
+          <w:iCs/>
+          <w:color w:val="00B050"/>
+        </w:rPr>
+        <w:t xml:space="preserve"> &gt; reports/</w:t>
+      </w:r>
+      <w:proofErr w:type="spellStart"/>
+      <w:r>
+        <w:rPr>
+          <w:i/>
+          <w:iCs/>
+          <w:color w:val="00B050"/>
+        </w:rPr>
+        <w:t>report_timing.rpt</w:t>
+      </w:r>
+      <w:proofErr w:type="spellEnd"/>
       <w:r>
         <w:rPr>
           <w:i/>
@@ -2016,6 +3206,7 @@
         </w:rPr>
         <w:br/>
       </w:r>
+      <w:proofErr w:type="spellStart"/>
       <w:r>
         <w:rPr>
           <w:i/>
@@ -2031,7 +3222,16 @@
           <w:iCs/>
           <w:color w:val="00B050"/>
         </w:rPr>
-        <w:t>power  &gt;</w:t>
+        <w:t>power</w:t>
+      </w:r>
+      <w:proofErr w:type="spellEnd"/>
+      <w:r>
+        <w:rPr>
+          <w:i/>
+          <w:iCs/>
+          <w:color w:val="00B050"/>
+        </w:rPr>
+        <w:t xml:space="preserve">  &gt;</w:t>
       </w:r>
       <w:proofErr w:type="gramEnd"/>
       <w:r>
@@ -2040,8 +3240,18 @@
           <w:iCs/>
           <w:color w:val="00B050"/>
         </w:rPr>
-        <w:t xml:space="preserve"> reports/report_power.rpt</w:t>
-      </w:r>
+        <w:t xml:space="preserve"> reports/</w:t>
+      </w:r>
+      <w:proofErr w:type="spellStart"/>
+      <w:r>
+        <w:rPr>
+          <w:i/>
+          <w:iCs/>
+          <w:color w:val="00B050"/>
+        </w:rPr>
+        <w:t>report_power.rpt</w:t>
+      </w:r>
+      <w:proofErr w:type="spellEnd"/>
       <w:r>
         <w:rPr>
           <w:i/>
@@ -2050,14 +3260,34 @@
         </w:rPr>
         <w:br/>
       </w:r>
-      <w:r>
-        <w:rPr>
-          <w:i/>
-          <w:iCs/>
-          <w:color w:val="00B050"/>
-        </w:rPr>
-        <w:t>report_area   &gt; reports/report_area.rpt</w:t>
-      </w:r>
+      <w:proofErr w:type="spellStart"/>
+      <w:r>
+        <w:rPr>
+          <w:i/>
+          <w:iCs/>
+          <w:color w:val="00B050"/>
+        </w:rPr>
+        <w:t>report_area</w:t>
+      </w:r>
+      <w:proofErr w:type="spellEnd"/>
+      <w:r>
+        <w:rPr>
+          <w:i/>
+          <w:iCs/>
+          <w:color w:val="00B050"/>
+        </w:rPr>
+        <w:t xml:space="preserve">   &gt; reports/</w:t>
+      </w:r>
+      <w:proofErr w:type="spellStart"/>
+      <w:r>
+        <w:rPr>
+          <w:i/>
+          <w:iCs/>
+          <w:color w:val="00B050"/>
+        </w:rPr>
+        <w:t>report_area.rpt</w:t>
+      </w:r>
+      <w:proofErr w:type="spellEnd"/>
       <w:r>
         <w:rPr>
           <w:i/>
@@ -2066,14 +3296,34 @@
         </w:rPr>
         <w:br/>
       </w:r>
-      <w:r>
-        <w:rPr>
-          <w:i/>
-          <w:iCs/>
-          <w:color w:val="00B050"/>
-        </w:rPr>
-        <w:t>report_qor    &gt; reports/report_qor.rpt</w:t>
-      </w:r>
+      <w:proofErr w:type="spellStart"/>
+      <w:r>
+        <w:rPr>
+          <w:i/>
+          <w:iCs/>
+          <w:color w:val="00B050"/>
+        </w:rPr>
+        <w:t>report_qor</w:t>
+      </w:r>
+      <w:proofErr w:type="spellEnd"/>
+      <w:r>
+        <w:rPr>
+          <w:i/>
+          <w:iCs/>
+          <w:color w:val="00B050"/>
+        </w:rPr>
+        <w:t xml:space="preserve">    &gt; reports/</w:t>
+      </w:r>
+      <w:proofErr w:type="spellStart"/>
+      <w:r>
+        <w:rPr>
+          <w:i/>
+          <w:iCs/>
+          <w:color w:val="00B050"/>
+        </w:rPr>
+        <w:t>report_qor.rpt</w:t>
+      </w:r>
+      <w:proofErr w:type="spellEnd"/>
     </w:p>
     <w:p>
       <w:pPr>
@@ -2109,13 +3359,32 @@
         </w:rPr>
         <w:br/>
       </w:r>
-      <w:r>
-        <w:rPr>
-          <w:i/>
-          <w:iCs/>
-          <w:color w:val="00B050"/>
-        </w:rPr>
-        <w:t>write_hdl &gt; outputs/SIPO_</w:t>
+      <w:proofErr w:type="spellStart"/>
+      <w:r>
+        <w:rPr>
+          <w:i/>
+          <w:iCs/>
+          <w:color w:val="00B050"/>
+        </w:rPr>
+        <w:t>write_hdl</w:t>
+      </w:r>
+      <w:proofErr w:type="spellEnd"/>
+      <w:r>
+        <w:rPr>
+          <w:i/>
+          <w:iCs/>
+          <w:color w:val="00B050"/>
+        </w:rPr>
+        <w:t xml:space="preserve"> &gt; outputs/</w:t>
+      </w:r>
+      <w:proofErr w:type="spellStart"/>
+      <w:r>
+        <w:rPr>
+          <w:i/>
+          <w:iCs/>
+          <w:color w:val="00B050"/>
+        </w:rPr>
+        <w:t>SIPO_</w:t>
       </w:r>
       <w:proofErr w:type="gramStart"/>
       <w:r>
@@ -2126,6 +3395,7 @@
         </w:rPr>
         <w:t>netlist.v</w:t>
       </w:r>
+      <w:proofErr w:type="spellEnd"/>
       <w:proofErr w:type="gramEnd"/>
       <w:r>
         <w:rPr>
@@ -2135,14 +3405,34 @@
         </w:rPr>
         <w:br/>
       </w:r>
-      <w:r>
-        <w:rPr>
-          <w:i/>
-          <w:iCs/>
-          <w:color w:val="00B050"/>
-        </w:rPr>
-        <w:t>write_sdc &gt; outputs/post_synth_SIPO.sdc</w:t>
-      </w:r>
+      <w:proofErr w:type="spellStart"/>
+      <w:r>
+        <w:rPr>
+          <w:i/>
+          <w:iCs/>
+          <w:color w:val="00B050"/>
+        </w:rPr>
+        <w:t>write_sdc</w:t>
+      </w:r>
+      <w:proofErr w:type="spellEnd"/>
+      <w:r>
+        <w:rPr>
+          <w:i/>
+          <w:iCs/>
+          <w:color w:val="00B050"/>
+        </w:rPr>
+        <w:t xml:space="preserve"> &gt; outputs/</w:t>
+      </w:r>
+      <w:proofErr w:type="spellStart"/>
+      <w:r>
+        <w:rPr>
+          <w:i/>
+          <w:iCs/>
+          <w:color w:val="00B050"/>
+        </w:rPr>
+        <w:t>post_synth_SIPO.sdc</w:t>
+      </w:r>
+      <w:proofErr w:type="spellEnd"/>
       <w:r>
         <w:rPr>
           <w:i/>
@@ -2151,13 +3441,68 @@
         </w:rPr>
         <w:br/>
       </w:r>
-      <w:r>
-        <w:rPr>
-          <w:i/>
-          <w:iCs/>
-          <w:color w:val="00B050"/>
-        </w:rPr>
-        <w:t>write_sdf -timescale ns -nonegchecks -recrem split -edges check_</w:t>
+      <w:proofErr w:type="spellStart"/>
+      <w:r>
+        <w:rPr>
+          <w:i/>
+          <w:iCs/>
+          <w:color w:val="00B050"/>
+        </w:rPr>
+        <w:t>write_sdf</w:t>
+      </w:r>
+      <w:proofErr w:type="spellEnd"/>
+      <w:r>
+        <w:rPr>
+          <w:i/>
+          <w:iCs/>
+          <w:color w:val="00B050"/>
+        </w:rPr>
+        <w:t xml:space="preserve"> -timescale ns -</w:t>
+      </w:r>
+      <w:proofErr w:type="spellStart"/>
+      <w:r>
+        <w:rPr>
+          <w:i/>
+          <w:iCs/>
+          <w:color w:val="00B050"/>
+        </w:rPr>
+        <w:t>nonegchecks</w:t>
+      </w:r>
+      <w:proofErr w:type="spellEnd"/>
+      <w:r>
+        <w:rPr>
+          <w:i/>
+          <w:iCs/>
+          <w:color w:val="00B050"/>
+        </w:rPr>
+        <w:t xml:space="preserve"> -</w:t>
+      </w:r>
+      <w:proofErr w:type="spellStart"/>
+      <w:r>
+        <w:rPr>
+          <w:i/>
+          <w:iCs/>
+          <w:color w:val="00B050"/>
+        </w:rPr>
+        <w:t>recrem</w:t>
+      </w:r>
+      <w:proofErr w:type="spellEnd"/>
+      <w:r>
+        <w:rPr>
+          <w:i/>
+          <w:iCs/>
+          <w:color w:val="00B050"/>
+        </w:rPr>
+        <w:t xml:space="preserve"> split -edges </w:t>
+      </w:r>
+      <w:proofErr w:type="spellStart"/>
+      <w:r>
+        <w:rPr>
+          <w:i/>
+          <w:iCs/>
+          <w:color w:val="00B050"/>
+        </w:rPr>
+        <w:t>check_</w:t>
       </w:r>
       <w:proofErr w:type="gramStart"/>
       <w:r>
@@ -2166,8 +3511,18 @@
           <w:iCs/>
           <w:color w:val="00B050"/>
         </w:rPr>
-        <w:t>edge  -</w:t>
-      </w:r>
+        <w:t>edge</w:t>
+      </w:r>
+      <w:proofErr w:type="spellEnd"/>
+      <w:r>
+        <w:rPr>
+          <w:i/>
+          <w:iCs/>
+          <w:color w:val="00B050"/>
+        </w:rPr>
+        <w:t xml:space="preserve">  -</w:t>
+      </w:r>
+      <w:proofErr w:type="spellStart"/>
       <w:proofErr w:type="gramEnd"/>
       <w:r>
         <w:rPr>
@@ -2175,8 +3530,27 @@
           <w:iCs/>
           <w:color w:val="00B050"/>
         </w:rPr>
-        <w:t>setuphold split &gt; outputs/delays.sdf</w:t>
-      </w:r>
+        <w:t>setuphold</w:t>
+      </w:r>
+      <w:proofErr w:type="spellEnd"/>
+      <w:r>
+        <w:rPr>
+          <w:i/>
+          <w:iCs/>
+          <w:color w:val="00B050"/>
+        </w:rPr>
+        <w:t xml:space="preserve"> split &gt; outputs/</w:t>
+      </w:r>
+      <w:proofErr w:type="spellStart"/>
+      <w:r>
+        <w:rPr>
+          <w:i/>
+          <w:iCs/>
+          <w:color w:val="00B050"/>
+        </w:rPr>
+        <w:t>delays.sdf</w:t>
+      </w:r>
+      <w:proofErr w:type="spellEnd"/>
       <w:r>
         <w:rPr>
           <w:i/>
@@ -2185,13 +3559,59 @@
         </w:rPr>
         <w:br/>
       </w:r>
-      <w:r>
-        <w:rPr>
-          <w:i/>
-          <w:iCs/>
-          <w:color w:val="00B050"/>
-        </w:rPr>
-        <w:t>write_design -base_name innovus_src/SIPO</w:t>
+      <w:proofErr w:type="spellStart"/>
+      <w:r>
+        <w:rPr>
+          <w:i/>
+          <w:iCs/>
+          <w:color w:val="00B050"/>
+        </w:rPr>
+        <w:t>write_design</w:t>
+      </w:r>
+      <w:proofErr w:type="spellEnd"/>
+      <w:r>
+        <w:rPr>
+          <w:i/>
+          <w:iCs/>
+          <w:color w:val="00B050"/>
+        </w:rPr>
+        <w:t xml:space="preserve"> -</w:t>
+      </w:r>
+      <w:proofErr w:type="spellStart"/>
+      <w:r>
+        <w:rPr>
+          <w:i/>
+          <w:iCs/>
+          <w:color w:val="00B050"/>
+        </w:rPr>
+        <w:t>base_name</w:t>
+      </w:r>
+      <w:proofErr w:type="spellEnd"/>
+      <w:r>
+        <w:rPr>
+          <w:i/>
+          <w:iCs/>
+          <w:color w:val="00B050"/>
+        </w:rPr>
+        <w:t xml:space="preserve"> </w:t>
+      </w:r>
+      <w:proofErr w:type="spellStart"/>
+      <w:r>
+        <w:rPr>
+          <w:i/>
+          <w:iCs/>
+          <w:color w:val="00B050"/>
+        </w:rPr>
+        <w:t>innovus_src</w:t>
+      </w:r>
+      <w:proofErr w:type="spellEnd"/>
+      <w:r>
+        <w:rPr>
+          <w:i/>
+          <w:iCs/>
+          <w:color w:val="00B050"/>
+        </w:rPr>
+        <w:t>/SIPO</w:t>
       </w:r>
     </w:p>
     <w:p>
@@ -2227,13 +3647,59 @@
         </w:rPr>
         <w:br/>
       </w:r>
-      <w:r>
-        <w:rPr>
-          <w:i/>
-          <w:iCs/>
-          <w:color w:val="00B050"/>
-        </w:rPr>
-        <w:t>write_do_lec -golden_design output/lec_src/SIPO2mapped_</w:t>
+      <w:proofErr w:type="spellStart"/>
+      <w:r>
+        <w:rPr>
+          <w:i/>
+          <w:iCs/>
+          <w:color w:val="00B050"/>
+        </w:rPr>
+        <w:t>write_do_lec</w:t>
+      </w:r>
+      <w:proofErr w:type="spellEnd"/>
+      <w:r>
+        <w:rPr>
+          <w:i/>
+          <w:iCs/>
+          <w:color w:val="00B050"/>
+        </w:rPr>
+        <w:t xml:space="preserve"> -</w:t>
+      </w:r>
+      <w:proofErr w:type="spellStart"/>
+      <w:r>
+        <w:rPr>
+          <w:i/>
+          <w:iCs/>
+          <w:color w:val="00B050"/>
+        </w:rPr>
+        <w:t>golden_design</w:t>
+      </w:r>
+      <w:proofErr w:type="spellEnd"/>
+      <w:r>
+        <w:rPr>
+          <w:i/>
+          <w:iCs/>
+          <w:color w:val="00B050"/>
+        </w:rPr>
+        <w:t xml:space="preserve"> output/</w:t>
+      </w:r>
+      <w:proofErr w:type="spellStart"/>
+      <w:r>
+        <w:rPr>
+          <w:i/>
+          <w:iCs/>
+          <w:color w:val="00B050"/>
+        </w:rPr>
+        <w:t>lec_src</w:t>
+      </w:r>
+      <w:proofErr w:type="spellEnd"/>
+      <w:r>
+        <w:rPr>
+          <w:i/>
+          <w:iCs/>
+          <w:color w:val="00B050"/>
+        </w:rPr>
+        <w:t>/SIPO2mapped_</w:t>
       </w:r>
       <w:proofErr w:type="gramStart"/>
       <w:r>
@@ -2251,7 +3717,34 @@
           <w:iCs/>
           <w:color w:val="00B050"/>
         </w:rPr>
-        <w:t xml:space="preserve"> -revised_design outputs/SIPO_</w:t>
+        <w:t xml:space="preserve"> -</w:t>
+      </w:r>
+      <w:proofErr w:type="spellStart"/>
+      <w:r>
+        <w:rPr>
+          <w:i/>
+          <w:iCs/>
+          <w:color w:val="00B050"/>
+        </w:rPr>
+        <w:t>revised_design</w:t>
+      </w:r>
+      <w:proofErr w:type="spellEnd"/>
+      <w:r>
+        <w:rPr>
+          <w:i/>
+          <w:iCs/>
+          <w:color w:val="00B050"/>
+        </w:rPr>
+        <w:t xml:space="preserve"> outputs/</w:t>
+      </w:r>
+      <w:proofErr w:type="spellStart"/>
+      <w:r>
+        <w:rPr>
+          <w:i/>
+          <w:iCs/>
+          <w:color w:val="00B050"/>
+        </w:rPr>
+        <w:t>SIPO_</w:t>
       </w:r>
       <w:proofErr w:type="gramStart"/>
       <w:r>
@@ -2262,6 +3755,7 @@
         </w:rPr>
         <w:t>netlist.v</w:t>
       </w:r>
+      <w:proofErr w:type="spellEnd"/>
       <w:proofErr w:type="gramEnd"/>
       <w:r>
         <w:rPr>
@@ -2313,7 +3807,43 @@
           <w:iCs/>
           <w:color w:val="00B050"/>
         </w:rPr>
-        <w:t># LEC do file for main rtl (golden) design design vs Final design</w:t>
+        <w:t xml:space="preserve"># LEC do file for main </w:t>
+      </w:r>
+      <w:proofErr w:type="spellStart"/>
+      <w:r>
+        <w:rPr>
+          <w:i/>
+          <w:iCs/>
+          <w:color w:val="00B050"/>
+        </w:rPr>
+        <w:t>rtl</w:t>
+      </w:r>
+      <w:proofErr w:type="spellEnd"/>
+      <w:r>
+        <w:rPr>
+          <w:i/>
+          <w:iCs/>
+          <w:color w:val="00B050"/>
+        </w:rPr>
+        <w:t xml:space="preserve"> (golden) design </w:t>
+      </w:r>
+      <w:proofErr w:type="spellStart"/>
+      <w:r>
+        <w:rPr>
+          <w:i/>
+          <w:iCs/>
+          <w:color w:val="00B050"/>
+        </w:rPr>
+        <w:t>design</w:t>
+      </w:r>
+      <w:proofErr w:type="spellEnd"/>
+      <w:r>
+        <w:rPr>
+          <w:i/>
+          <w:iCs/>
+          <w:color w:val="00B050"/>
+        </w:rPr>
+        <w:t xml:space="preserve"> vs Final design</w:t>
       </w:r>
       <w:r>
         <w:rPr>
@@ -2323,13 +3853,50 @@
         </w:rPr>
         <w:br/>
       </w:r>
-      <w:r>
-        <w:rPr>
-          <w:i/>
-          <w:iCs/>
-          <w:color w:val="00B050"/>
-        </w:rPr>
-        <w:t>write_do_lec -revised_design outputs/SIPO_</w:t>
+      <w:proofErr w:type="spellStart"/>
+      <w:r>
+        <w:rPr>
+          <w:i/>
+          <w:iCs/>
+          <w:color w:val="00B050"/>
+        </w:rPr>
+        <w:t>write_do_lec</w:t>
+      </w:r>
+      <w:proofErr w:type="spellEnd"/>
+      <w:r>
+        <w:rPr>
+          <w:i/>
+          <w:iCs/>
+          <w:color w:val="00B050"/>
+        </w:rPr>
+        <w:t xml:space="preserve"> -</w:t>
+      </w:r>
+      <w:proofErr w:type="spellStart"/>
+      <w:r>
+        <w:rPr>
+          <w:i/>
+          <w:iCs/>
+          <w:color w:val="00B050"/>
+        </w:rPr>
+        <w:t>revised_design</w:t>
+      </w:r>
+      <w:proofErr w:type="spellEnd"/>
+      <w:r>
+        <w:rPr>
+          <w:i/>
+          <w:iCs/>
+          <w:color w:val="00B050"/>
+        </w:rPr>
+        <w:t xml:space="preserve"> outputs/</w:t>
+      </w:r>
+      <w:proofErr w:type="spellStart"/>
+      <w:r>
+        <w:rPr>
+          <w:i/>
+          <w:iCs/>
+          <w:color w:val="00B050"/>
+        </w:rPr>
+        <w:t>SIPO_</w:t>
       </w:r>
       <w:proofErr w:type="gramStart"/>
       <w:r>
@@ -2340,6 +3907,7 @@
         </w:rPr>
         <w:t>netlist.v</w:t>
       </w:r>
+      <w:proofErr w:type="spellEnd"/>
       <w:proofErr w:type="gramEnd"/>
       <w:r>
         <w:rPr>
@@ -2347,7 +3915,25 @@
           <w:iCs/>
           <w:color w:val="00B050"/>
         </w:rPr>
-        <w:t xml:space="preserve"> -logfile ../../Verification/Post-Synthesis/LEC/lec_src/SIPO2final_lec.log &gt;</w:t>
+        <w:t xml:space="preserve"> -logfile ../../Verification/Post-Synthesis/LEC/</w:t>
+      </w:r>
+      <w:proofErr w:type="spellStart"/>
+      <w:r>
+        <w:rPr>
+          <w:i/>
+          <w:iCs/>
+          <w:color w:val="00B050"/>
+        </w:rPr>
+        <w:t>lec_src</w:t>
+      </w:r>
+      <w:proofErr w:type="spellEnd"/>
+      <w:r>
+        <w:rPr>
+          <w:i/>
+          <w:iCs/>
+          <w:color w:val="00B050"/>
+        </w:rPr>
+        <w:t>/SIPO2final_lec.log &gt;</w:t>
       </w:r>
       <w:proofErr w:type="gramStart"/>
       <w:r>

</xml_diff>